<commit_message>
Update COSC2653 - Assignment 2 - Part 1.docx
</commit_message>
<xml_diff>
--- a/COSC2653 - Assignment 2 - Part 1.docx
+++ b/COSC2653 - Assignment 2 - Part 1.docx
@@ -2913,7 +2913,7 @@
                 <w:noProof/>
               </w:rPr>
               <w:drawing>
-                <wp:inline distT="0" distB="0" distL="0" distR="0" wp14:anchorId="2D1045F5" wp14:editId="6C1E7F23">
+                <wp:inline distT="0" distB="0" distL="0" distR="0" wp14:anchorId="2D1045F5" wp14:editId="185C134C">
                   <wp:extent cx="3060700" cy="3060700"/>
                   <wp:effectExtent l="0" t="0" r="6350" b="6350"/>
                   <wp:docPr id="7" name="Picture 7" descr="A person with brown hair&#10;&#10;Description automatically generated with low confidence"/>
@@ -2942,7 +2942,7 @@
                         <pic:spPr>
                           <a:xfrm>
                             <a:off x="0" y="0"/>
-                            <a:ext cx="3100647" cy="3100647"/>
+                            <a:ext cx="3060700" cy="3060700"/>
                           </a:xfrm>
                           <a:prstGeom prst="rect">
                             <a:avLst/>
@@ -2972,7 +2972,7 @@
                 <w:noProof/>
               </w:rPr>
               <w:drawing>
-                <wp:inline distT="0" distB="0" distL="0" distR="0" wp14:anchorId="354041AF" wp14:editId="7E566865">
+                <wp:inline distT="0" distB="0" distL="0" distR="0" wp14:anchorId="354041AF" wp14:editId="2B4090B4">
                   <wp:extent cx="3057111" cy="3057111"/>
                   <wp:effectExtent l="0" t="0" r="0" b="0"/>
                   <wp:docPr id="8" name="Picture 8" descr="A person with a mustache&#10;&#10;Description automatically generated with low confidence"/>
@@ -3001,7 +3001,7 @@
                         <pic:spPr>
                           <a:xfrm>
                             <a:off x="0" y="0"/>
-                            <a:ext cx="3074577" cy="3074577"/>
+                            <a:ext cx="3057111" cy="3057111"/>
                           </a:xfrm>
                           <a:prstGeom prst="rect">
                             <a:avLst/>
@@ -3637,27 +3637,51 @@
           </w:tcPr>
           <w:p>
             <w:pPr>
-              <w:spacing w:after="0"/>
+              <w:rPr>
+                <w:sz w:val="20"/>
+                <w:szCs w:val="20"/>
+              </w:rPr>
+            </w:pPr>
+            <w:r>
+              <w:rPr>
+                <w:sz w:val="20"/>
+                <w:szCs w:val="20"/>
+              </w:rPr>
+              <w:t>Backstory:</w:t>
+            </w:r>
+            <w:r>
+              <w:rPr>
+                <w:sz w:val="20"/>
+                <w:szCs w:val="20"/>
+              </w:rPr>
+              <w:br/>
+            </w:r>
+            <w:r>
               <w:rPr>
                 <w:b w:val="0"/>
                 <w:bCs w:val="0"/>
                 <w:sz w:val="20"/>
                 <w:szCs w:val="20"/>
               </w:rPr>
-            </w:pPr>
-            <w:r>
-              <w:rPr>
+              <w:t>“</w:t>
+            </w:r>
+            <w:r>
+              <w:rPr>
+                <w:b w:val="0"/>
+                <w:bCs w:val="0"/>
                 <w:sz w:val="20"/>
                 <w:szCs w:val="20"/>
               </w:rPr>
-              <w:t>Backstory:</w:t>
-            </w:r>
-            <w:r>
-              <w:rPr>
+              <w:t>Penelope is a full-time University student studying a Bachelor of Information Technology at RMIT University and works part time at the local newsagent.</w:t>
+            </w:r>
+            <w:r>
+              <w:rPr>
+                <w:b w:val="0"/>
+                <w:bCs w:val="0"/>
                 <w:sz w:val="20"/>
                 <w:szCs w:val="20"/>
               </w:rPr>
-              <w:br/>
+              <w:t>”</w:t>
             </w:r>
             <w:r>
               <w:rPr>
@@ -3665,7 +3689,6 @@
                 <w:szCs w:val="20"/>
               </w:rPr>
               <w:br/>
-              <w:t>Goals:</w:t>
             </w:r>
             <w:r>
               <w:rPr>
@@ -3679,8 +3702,78 @@
                 <w:sz w:val="20"/>
                 <w:szCs w:val="20"/>
               </w:rPr>
+              <w:t>Goals:</w:t>
+            </w:r>
+            <w:r>
+              <w:rPr>
+                <w:sz w:val="20"/>
+                <w:szCs w:val="20"/>
+              </w:rPr>
               <w:br/>
+            </w:r>
+            <w:r>
+              <w:rPr>
+                <w:b w:val="0"/>
+                <w:bCs w:val="0"/>
+                <w:sz w:val="20"/>
+                <w:szCs w:val="20"/>
+              </w:rPr>
+              <w:t xml:space="preserve">Penelope is looking to get her mother a birthday </w:t>
+            </w:r>
+            <w:r>
+              <w:rPr>
+                <w:b w:val="0"/>
+                <w:bCs w:val="0"/>
+                <w:sz w:val="20"/>
+                <w:szCs w:val="20"/>
+              </w:rPr>
+              <w:t xml:space="preserve">present; a bracelet </w:t>
+            </w:r>
+            <w:r>
+              <w:rPr>
+                <w:b w:val="0"/>
+                <w:bCs w:val="0"/>
+                <w:sz w:val="20"/>
+                <w:szCs w:val="20"/>
+              </w:rPr>
+              <w:t>with an engraving “Your Loving Daughter”</w:t>
+            </w:r>
+          </w:p>
+          <w:p>
+            <w:pPr>
+              <w:rPr>
+                <w:b w:val="0"/>
+                <w:bCs w:val="0"/>
+                <w:sz w:val="20"/>
+                <w:szCs w:val="20"/>
+              </w:rPr>
+            </w:pPr>
+            <w:r>
+              <w:rPr>
+                <w:sz w:val="20"/>
+                <w:szCs w:val="20"/>
+              </w:rPr>
+              <w:lastRenderedPageBreak/>
               <w:t>Frustrations:</w:t>
+            </w:r>
+            <w:r>
+              <w:rPr>
+                <w:b w:val="0"/>
+                <w:bCs w:val="0"/>
+                <w:sz w:val="20"/>
+                <w:szCs w:val="20"/>
+              </w:rPr>
+              <w:br/>
+              <w:t xml:space="preserve">Penelope is a full-time university student and when not at university is </w:t>
+            </w:r>
+            <w:r>
+              <w:rPr>
+                <w:b w:val="0"/>
+                <w:bCs w:val="0"/>
+                <w:sz w:val="20"/>
+                <w:szCs w:val="20"/>
+              </w:rPr>
+              <w:t>busy working at the newsagent. Leaving her very little time to visit a store to browse for the gift.</w:t>
             </w:r>
           </w:p>
         </w:tc>
@@ -3692,12 +3785,20 @@
             <w:pPr>
               <w:cnfStyle w:val="000000100000" w:firstRow="0" w:lastRow="0" w:firstColumn="0" w:lastColumn="0" w:oddVBand="0" w:evenVBand="0" w:oddHBand="1" w:evenHBand="0" w:firstRowFirstColumn="0" w:firstRowLastColumn="0" w:lastRowFirstColumn="0" w:lastRowLastColumn="0"/>
               <w:rPr>
+                <w:sz w:val="20"/>
+                <w:szCs w:val="20"/>
+              </w:rPr>
+            </w:pPr>
+            <w:r>
+              <w:rPr>
                 <w:b/>
                 <w:bCs/>
                 <w:sz w:val="20"/>
                 <w:szCs w:val="20"/>
               </w:rPr>
-            </w:pPr>
+              <w:lastRenderedPageBreak/>
+              <w:t>Backstory:</w:t>
+            </w:r>
             <w:r>
               <w:rPr>
                 <w:b/>
@@ -3705,7 +3806,29 @@
                 <w:sz w:val="20"/>
                 <w:szCs w:val="20"/>
               </w:rPr>
-              <w:t>Backstory:</w:t>
+              <w:br/>
+              <w:t>“</w:t>
+            </w:r>
+            <w:r>
+              <w:rPr>
+                <w:sz w:val="20"/>
+                <w:szCs w:val="20"/>
+              </w:rPr>
+              <w:t>Winifred is employed full-time as a “Information Security Engineer</w:t>
+            </w:r>
+            <w:r>
+              <w:rPr>
+                <w:sz w:val="20"/>
+                <w:szCs w:val="20"/>
+              </w:rPr>
+              <w:t>, Winifred travels 1hr and 30min for work.</w:t>
+            </w:r>
+            <w:r>
+              <w:rPr>
+                <w:sz w:val="20"/>
+                <w:szCs w:val="20"/>
+              </w:rPr>
+              <w:t>”</w:t>
             </w:r>
             <w:r>
               <w:rPr>
@@ -3737,14 +3860,126 @@
             </w:r>
             <w:r>
               <w:rPr>
+                <w:sz w:val="20"/>
+                <w:szCs w:val="20"/>
+              </w:rPr>
+              <w:t>Winifred’s</w:t>
+            </w:r>
+            <w:r>
+              <w:rPr>
+                <w:sz w:val="20"/>
+                <w:szCs w:val="20"/>
+              </w:rPr>
+              <w:t xml:space="preserve"> 10-year anniversary is coming up and would like to find that something special for his wif</w:t>
+            </w:r>
+            <w:r>
+              <w:rPr>
+                <w:sz w:val="20"/>
+                <w:szCs w:val="20"/>
+              </w:rPr>
+              <w:t>e.</w:t>
+            </w:r>
+          </w:p>
+          <w:p>
+            <w:pPr>
+              <w:cnfStyle w:val="000000100000" w:firstRow="0" w:lastRow="0" w:firstColumn="0" w:lastColumn="0" w:oddVBand="0" w:evenVBand="0" w:oddHBand="1" w:evenHBand="0" w:firstRowFirstColumn="0" w:firstRowLastColumn="0" w:lastRowFirstColumn="0" w:lastRowLastColumn="0"/>
+              <w:rPr>
+                <w:sz w:val="20"/>
+                <w:szCs w:val="20"/>
+              </w:rPr>
+            </w:pPr>
+            <w:r>
+              <w:rPr>
                 <w:b/>
                 <w:bCs/>
                 <w:sz w:val="20"/>
                 <w:szCs w:val="20"/>
               </w:rPr>
+              <w:lastRenderedPageBreak/>
+              <w:t>Frustrations:</w:t>
+            </w:r>
+            <w:r>
+              <w:rPr>
+                <w:b/>
+                <w:bCs/>
+                <w:sz w:val="20"/>
+                <w:szCs w:val="20"/>
+              </w:rPr>
               <w:br/>
-              <w:t>Frustrations:</w:t>
-            </w:r>
+            </w:r>
+            <w:r>
+              <w:rPr>
+                <w:sz w:val="20"/>
+                <w:szCs w:val="20"/>
+              </w:rPr>
+              <w:t xml:space="preserve">Winifred works long hours </w:t>
+            </w:r>
+            <w:r>
+              <w:rPr>
+                <w:sz w:val="20"/>
+                <w:szCs w:val="20"/>
+              </w:rPr>
+              <w:t>and has lots of meetings though out the day limiting the time he can spend looking for a Gift for his anniversary in person, stores in walking distance to his work don’t have anything he likes.</w:t>
+            </w:r>
+          </w:p>
+        </w:tc>
+      </w:tr>
+      <w:tr>
+        <w:tc>
+          <w:tcPr>
+            <w:cnfStyle w:val="001000000000" w:firstRow="0" w:lastRow="0" w:firstColumn="1" w:lastColumn="0" w:oddVBand="0" w:evenVBand="0" w:oddHBand="0" w:evenHBand="0" w:firstRowFirstColumn="0" w:firstRowLastColumn="0" w:lastRowFirstColumn="0" w:lastRowLastColumn="0"/>
+            <w:tcW w:w="5038" w:type="dxa"/>
+          </w:tcPr>
+          <w:p>
+            <w:pPr>
+              <w:rPr>
+                <w:sz w:val="20"/>
+                <w:szCs w:val="20"/>
+              </w:rPr>
+            </w:pPr>
+            <w:r>
+              <w:rPr>
+                <w:sz w:val="20"/>
+                <w:szCs w:val="20"/>
+              </w:rPr>
+              <w:t>Attributes:</w:t>
+            </w:r>
+          </w:p>
+        </w:tc>
+        <w:tc>
+          <w:tcPr>
+            <w:tcW w:w="5038" w:type="dxa"/>
+          </w:tcPr>
+          <w:p>
+            <w:pPr>
+              <w:cnfStyle w:val="000000000000" w:firstRow="0" w:lastRow="0" w:firstColumn="0" w:lastColumn="0" w:oddVBand="0" w:evenVBand="0" w:oddHBand="0" w:evenHBand="0" w:firstRowFirstColumn="0" w:firstRowLastColumn="0" w:lastRowFirstColumn="0" w:lastRowLastColumn="0"/>
+              <w:rPr>
+                <w:b/>
+                <w:bCs/>
+                <w:sz w:val="20"/>
+                <w:szCs w:val="20"/>
+              </w:rPr>
+            </w:pPr>
+            <w:r>
+              <w:rPr>
+                <w:b/>
+                <w:bCs/>
+                <w:sz w:val="20"/>
+                <w:szCs w:val="20"/>
+              </w:rPr>
+              <w:t>Attributes:</w:t>
+            </w:r>
+          </w:p>
+          <w:p>
+            <w:pPr>
+              <w:cnfStyle w:val="000000000000" w:firstRow="0" w:lastRow="0" w:firstColumn="0" w:lastColumn="0" w:oddVBand="0" w:evenVBand="0" w:oddHBand="0" w:evenHBand="0" w:firstRowFirstColumn="0" w:firstRowLastColumn="0" w:lastRowFirstColumn="0" w:lastRowLastColumn="0"/>
+              <w:rPr>
+                <w:b/>
+                <w:bCs/>
+                <w:sz w:val="20"/>
+                <w:szCs w:val="20"/>
+              </w:rPr>
+            </w:pPr>
           </w:p>
         </w:tc>
       </w:tr>
@@ -3761,6 +3996,10 @@
     <w:p/>
     <w:p/>
     <w:p/>
+    <w:p/>
+    <w:p/>
+    <w:p/>
+    <w:p/>
     <w:p>
       <w:pPr>
         <w:pStyle w:val="Heading3"/>
@@ -3783,6 +4022,7 @@
           <w:sz w:val="24"/>
           <w:szCs w:val="24"/>
         </w:rPr>
+        <w:lastRenderedPageBreak/>
         <w:t>Context Scenarios</w:t>
       </w:r>
       <w:bookmarkEnd w:id="7"/>
@@ -3855,6 +4095,7 @@
           <w:sz w:val="24"/>
           <w:szCs w:val="24"/>
         </w:rPr>
+        <w:lastRenderedPageBreak/>
         <w:t>Key Path Scenarios</w:t>
       </w:r>
       <w:bookmarkEnd w:id="8"/>
@@ -3933,6 +4174,10 @@
         <w:br/>
       </w:r>
     </w:p>
+    <w:p/>
+    <w:p/>
+    <w:p/>
+    <w:p/>
     <w:p/>
     <w:p/>
     <w:p>
@@ -4252,7 +4497,6 @@
           <w:sz w:val="20"/>
           <w:szCs w:val="20"/>
         </w:rPr>
-        <w:lastRenderedPageBreak/>
         <w:t xml:space="preserve">Reference </w:t>
       </w:r>
       <w:r>
@@ -4536,7 +4780,14 @@
               <w:sz w:val="16"/>
               <w:szCs w:val="16"/>
             </w:rPr>
-            <w:t>Adam Mutimer - S3875753 - COSC2653 Assignment 1</w:t>
+            <w:t xml:space="preserve">Adam Mutimer - S3875753 - COSC2653 Assignment </w:t>
+          </w:r>
+          <w:r>
+            <w:rPr>
+              <w:sz w:val="16"/>
+              <w:szCs w:val="16"/>
+            </w:rPr>
+            <w:t>2</w:t>
           </w:r>
           <w:r>
             <w:rPr>
@@ -8438,13 +8689,14 @@
     <w:rsid w:val="001C2B83"/>
     <w:rsid w:val="00272941"/>
     <w:rsid w:val="00346D5C"/>
+    <w:rsid w:val="00363825"/>
     <w:rsid w:val="005E471C"/>
     <w:rsid w:val="006C2064"/>
     <w:rsid w:val="0072373D"/>
     <w:rsid w:val="007C0F92"/>
     <w:rsid w:val="007D0DF2"/>
+    <w:rsid w:val="008B0D5F"/>
     <w:rsid w:val="00A27320"/>
-    <w:rsid w:val="00D30EB2"/>
   </w:rsids>
   <m:mathPr>
     <m:mathFont m:val="Cambria Math"/>

</xml_diff>